<commit_message>
New translations email 2-1 [template] partner email – reminder to rsvp.docx (German)
</commit_message>
<xml_diff>
--- a/public/email/crowdin/translations/de/Email 2-1 [TEMPLATE] Partner email – reminder to RSVP.docx
+++ b/public/email/crowdin/translations/de/Email 2-1 [TEMPLATE] Partner email – reminder to RSVP.docx
@@ -45,7 +45,7 @@
         <w:pStyle w:val="P68B1DB1-Normal2"/>
       </w:pPr>
       <w:r>
-        <w:t>English</w:t>
+        <w:t>Englisch</w:t>
       </w:r>
     </w:p>
     <w:p/>
@@ -174,7 +174,7 @@
         <w:pStyle w:val="P68B1DB1-Normal3"/>
       </w:pPr>
       <w:r>
-        <w:t xml:space="preserve">Don’t delay! Book your spot today!</w:t>
+        <w:t xml:space="preserve">Zögern Sie nicht! Buchen Sie Ihren Platz noch heute!</w:t>
       </w:r>
     </w:p>
     <w:p/>
@@ -454,7 +454,7 @@
       </w:pPr>
       <w:commentRangeStart w:id="2"/>
       <w:r>
-        <w:t xml:space="preserve">If you have any questions, please contact your country manager:</w:t>
+        <w:t xml:space="preserve">Wenn Sie Fragen haben, wenden Sie sich bitte an Ihren Ländermanager:</w:t>
       </w:r>
     </w:p>
     <w:p>

</xml_diff>